<commit_message>
slides week 1 and readme
</commit_message>
<xml_diff>
--- a/syllabus/beginner-python-syllabus.docx
+++ b/syllabus/beginner-python-syllabus.docx
@@ -3544,6 +3544,18 @@
               </w:rPr>
               <w:t>Error Handling</w:t>
             </w:r>
+          </w:p>
+          <w:p>
+            <w:pPr>
+              <w:pStyle w:val="ListParagraph"/>
+              <w:numPr>
+                <w:ilvl w:val="1"/>
+                <w:numId w:val="37"/>
+              </w:numPr>
+              <w:rPr>
+                <w:lang w:val="en-US"/>
+              </w:rPr>
+            </w:pPr>
           </w:p>
           <w:p>
             <w:pPr>

</xml_diff>

<commit_message>
week 3 readme and exercises update
</commit_message>
<xml_diff>
--- a/syllabus/beginner-python-syllabus.docx
+++ b/syllabus/beginner-python-syllabus.docx
@@ -172,24 +172,6 @@
         <w:rPr>
           <w:lang w:val="en-US"/>
         </w:rPr>
-        <w:t>Currency Converter</w:t>
-      </w:r>
-    </w:p>
-    <w:p>
-      <w:pPr>
-        <w:pStyle w:val="ListParagraph"/>
-        <w:numPr>
-          <w:ilvl w:val="0"/>
-          <w:numId w:val="3"/>
-        </w:numPr>
-        <w:rPr>
-          <w:lang w:val="en-US"/>
-        </w:rPr>
-      </w:pPr>
-      <w:r>
-        <w:rPr>
-          <w:lang w:val="en-US"/>
-        </w:rPr>
         <w:t>BMI</w:t>
       </w:r>
       <w:r>
@@ -225,7 +207,7 @@
       </w:tblGrid>
       <w:tr>
         <w:trPr>
-          <w:trHeight w:val="680"/>
+          <w:trHeight w:val="480"/>
         </w:trPr>
         <w:tc>
           <w:tcPr>
@@ -321,19 +303,7 @@
               <w:rPr>
                 <w:lang w:val="en-US"/>
               </w:rPr>
-              <w:t>Course overview</w:t>
-            </w:r>
-            <w:r>
-              <w:rPr>
-                <w:lang w:val="en-US"/>
-              </w:rPr>
-              <w:t xml:space="preserve">, </w:t>
-            </w:r>
-            <w:r>
-              <w:rPr>
-                <w:lang w:val="en-US"/>
-              </w:rPr>
-              <w:t xml:space="preserve">Setup and Hello World </w:t>
+              <w:t xml:space="preserve">Course overview, Setup and Hello World </w:t>
             </w:r>
           </w:p>
         </w:tc>
@@ -880,13 +850,7 @@
               <w:rPr>
                 <w:lang w:val="en-US"/>
               </w:rPr>
-              <w:t>3</w:t>
-            </w:r>
-            <w:r>
-              <w:rPr>
-                <w:lang w:val="en-US"/>
-              </w:rPr>
-              <w:t>.</w:t>
+              <w:t>3.</w:t>
             </w:r>
           </w:p>
         </w:tc>
@@ -1019,44 +983,44 @@
               <w:rPr>
                 <w:lang w:val="en-US"/>
               </w:rPr>
+              <w:t>Problem to Solve:</w:t>
+            </w:r>
+          </w:p>
+          <w:p>
+            <w:pPr>
+              <w:pStyle w:val="ListParagraph"/>
+              <w:numPr>
+                <w:ilvl w:val="0"/>
+                <w:numId w:val="11"/>
+              </w:numPr>
+              <w:rPr>
+                <w:lang w:val="en-US"/>
+              </w:rPr>
+            </w:pPr>
+            <w:r>
+              <w:rPr>
+                <w:lang w:val="en-US"/>
+              </w:rPr>
+              <w:t>Calculate Area of Triangle</w:t>
+            </w:r>
+          </w:p>
+          <w:p>
+            <w:pPr>
+              <w:pStyle w:val="ListParagraph"/>
+              <w:numPr>
+                <w:ilvl w:val="0"/>
+                <w:numId w:val="11"/>
+              </w:numPr>
+              <w:rPr>
+                <w:lang w:val="en-US"/>
+              </w:rPr>
+            </w:pPr>
+            <w:r>
+              <w:rPr>
+                <w:lang w:val="en-US"/>
+              </w:rPr>
               <w:lastRenderedPageBreak/>
-              <w:t>Problem to Solve:</w:t>
-            </w:r>
-          </w:p>
-          <w:p>
-            <w:pPr>
-              <w:pStyle w:val="ListParagraph"/>
-              <w:numPr>
-                <w:ilvl w:val="0"/>
-                <w:numId w:val="11"/>
-              </w:numPr>
-              <w:rPr>
-                <w:lang w:val="en-US"/>
-              </w:rPr>
-            </w:pPr>
-            <w:r>
-              <w:rPr>
-                <w:lang w:val="en-US"/>
-              </w:rPr>
-              <w:t>Calculate Area of Triangle</w:t>
-            </w:r>
-          </w:p>
-          <w:p>
-            <w:pPr>
-              <w:pStyle w:val="ListParagraph"/>
-              <w:numPr>
-                <w:ilvl w:val="0"/>
-                <w:numId w:val="11"/>
-              </w:numPr>
-              <w:rPr>
-                <w:lang w:val="en-US"/>
-              </w:rPr>
-            </w:pPr>
-            <w:r>
-              <w:rPr>
-                <w:lang w:val="en-US"/>
-              </w:rPr>
-              <w:t>Pythagoras Theorem</w:t>
+              <w:t>Calculate Volume of Cone</w:t>
             </w:r>
           </w:p>
           <w:p>
@@ -1218,13 +1182,7 @@
                 <w:lang w:val="en-US"/>
               </w:rPr>
               <w:lastRenderedPageBreak/>
-              <w:t>4</w:t>
-            </w:r>
-            <w:r>
-              <w:rPr>
-                <w:lang w:val="en-US"/>
-              </w:rPr>
-              <w:t>.</w:t>
+              <w:t>4.</w:t>
             </w:r>
           </w:p>
         </w:tc>
@@ -1343,13 +1301,7 @@
               <w:rPr>
                 <w:lang w:val="en-US"/>
               </w:rPr>
-              <w:t>C</w:t>
-            </w:r>
-            <w:r>
-              <w:rPr>
-                <w:lang w:val="en-US"/>
-              </w:rPr>
-              <w:t>onditional operators, and if statements</w:t>
+              <w:t>Conditional operators, and if statements</w:t>
             </w:r>
           </w:p>
           <w:p>
@@ -1530,13 +1482,7 @@
               <w:rPr>
                 <w:lang w:val="en-US"/>
               </w:rPr>
-              <w:t>5</w:t>
-            </w:r>
-            <w:r>
-              <w:rPr>
-                <w:lang w:val="en-US"/>
-              </w:rPr>
-              <w:t>.</w:t>
+              <w:t>5.</w:t>
             </w:r>
           </w:p>
         </w:tc>
@@ -1596,6 +1542,24 @@
                 <w:lang w:val="en-US"/>
               </w:rPr>
               <w:t>Introduction</w:t>
+            </w:r>
+          </w:p>
+          <w:p>
+            <w:pPr>
+              <w:pStyle w:val="ListParagraph"/>
+              <w:numPr>
+                <w:ilvl w:val="0"/>
+                <w:numId w:val="16"/>
+              </w:numPr>
+              <w:rPr>
+                <w:lang w:val="en-US"/>
+              </w:rPr>
+            </w:pPr>
+            <w:r>
+              <w:rPr>
+                <w:lang w:val="en-US"/>
+              </w:rPr>
+              <w:t>Arrays and Lists Revisit (indexing)</w:t>
             </w:r>
           </w:p>
           <w:p>
@@ -1863,13 +1827,7 @@
                 <w:lang w:val="en-US"/>
               </w:rPr>
               <w:lastRenderedPageBreak/>
-              <w:t>6</w:t>
-            </w:r>
-            <w:r>
-              <w:rPr>
-                <w:lang w:val="en-US"/>
-              </w:rPr>
-              <w:t>.</w:t>
+              <w:t>6.</w:t>
             </w:r>
           </w:p>
         </w:tc>
@@ -1887,19 +1845,7 @@
               <w:rPr>
                 <w:lang w:val="en-US"/>
               </w:rPr>
-              <w:t xml:space="preserve">Functions and </w:t>
-            </w:r>
-            <w:r>
-              <w:rPr>
-                <w:lang w:val="en-US"/>
-              </w:rPr>
-              <w:t>R</w:t>
-            </w:r>
-            <w:r>
-              <w:rPr>
-                <w:lang w:val="en-US"/>
-              </w:rPr>
-              <w:t>ecursion</w:t>
+              <w:t>Functions and Recursion</w:t>
             </w:r>
           </w:p>
         </w:tc>
@@ -2105,13 +2051,7 @@
               <w:rPr>
                 <w:lang w:val="en-US"/>
               </w:rPr>
-              <w:t xml:space="preserve"> (r</w:t>
-            </w:r>
-            <w:r>
-              <w:rPr>
-                <w:lang w:val="en-US"/>
-              </w:rPr>
-              <w:t>efactor)</w:t>
+              <w:t xml:space="preserve"> (refactor)</w:t>
             </w:r>
           </w:p>
           <w:p>
@@ -2129,13 +2069,7 @@
               <w:rPr>
                 <w:lang w:val="en-US"/>
               </w:rPr>
-              <w:t>Number guessing game (r</w:t>
-            </w:r>
-            <w:r>
-              <w:rPr>
-                <w:lang w:val="en-US"/>
-              </w:rPr>
-              <w:t>efactor)</w:t>
+              <w:t>Number guessing game (refactor)</w:t>
             </w:r>
           </w:p>
           <w:p>
@@ -2312,13 +2246,7 @@
               <w:rPr>
                 <w:lang w:val="en-US"/>
               </w:rPr>
-              <w:t>7</w:t>
-            </w:r>
-            <w:r>
-              <w:rPr>
-                <w:lang w:val="en-US"/>
-              </w:rPr>
-              <w:t>.</w:t>
+              <w:t>7.</w:t>
             </w:r>
           </w:p>
         </w:tc>
@@ -3488,19 +3416,7 @@
               <w:rPr>
                 <w:lang w:val="en-US"/>
               </w:rPr>
-              <w:t xml:space="preserve">Advertise </w:t>
-            </w:r>
-            <w:r>
-              <w:rPr>
-                <w:lang w:val="en-US"/>
-              </w:rPr>
-              <w:t>Intermediate</w:t>
-            </w:r>
-            <w:r>
-              <w:rPr>
-                <w:lang w:val="en-US"/>
-              </w:rPr>
-              <w:t xml:space="preserve"> Course</w:t>
+              <w:t>Advertise Intermediate Course</w:t>
             </w:r>
           </w:p>
           <w:p>
@@ -3586,13 +3502,6 @@
         </w:tc>
       </w:tr>
     </w:tbl>
-    <w:p>
-      <w:pPr>
-        <w:rPr>
-          <w:lang w:val="en-US"/>
-        </w:rPr>
-      </w:pPr>
-    </w:p>
     <w:p/>
     <w:sectPr>
       <w:pgSz w:w="11906" w:h="16838"/>

</xml_diff>

<commit_message>
week 5 endOfClass and solveTogether
</commit_message>
<xml_diff>
--- a/syllabus/beginner-python-syllabus.docx
+++ b/syllabus/beginner-python-syllabus.docx
@@ -1709,7 +1709,19 @@
               <w:rPr>
                 <w:lang w:val="en-US"/>
               </w:rPr>
-              <w:t>Multiples of 2 loop</w:t>
+              <w:t xml:space="preserve">Multiples of </w:t>
+            </w:r>
+            <w:r>
+              <w:rPr>
+                <w:lang w:val="en-US"/>
+              </w:rPr>
+              <w:t>3</w:t>
+            </w:r>
+            <w:r>
+              <w:rPr>
+                <w:lang w:val="en-US"/>
+              </w:rPr>
+              <w:t xml:space="preserve"> loop</w:t>
             </w:r>
           </w:p>
           <w:p>
@@ -1795,7 +1807,7 @@
               <w:rPr>
                 <w:lang w:val="en-US"/>
               </w:rPr>
-              <w:t>Looped Number Guessing Game</w:t>
+              <w:t>Palindrome Checker</w:t>
             </w:r>
           </w:p>
           <w:p>
@@ -2383,7 +2395,19 @@
               <w:rPr>
                 <w:lang w:val="en-US"/>
               </w:rPr>
-              <w:t>Imports and JSON parsing</w:t>
+              <w:t>Imports and JSON</w:t>
+            </w:r>
+            <w:r>
+              <w:rPr>
+                <w:lang w:val="en-US"/>
+              </w:rPr>
+              <w:t>/TXT</w:t>
+            </w:r>
+            <w:r>
+              <w:rPr>
+                <w:lang w:val="en-US"/>
+              </w:rPr>
+              <w:t xml:space="preserve"> parsing</w:t>
             </w:r>
           </w:p>
           <w:p>
@@ -2675,10 +2699,26 @@
           <w:p>
             <w:pPr>
               <w:pStyle w:val="ListParagraph"/>
-              <w:rPr>
-                <w:lang w:val="en-US"/>
-              </w:rPr>
-            </w:pPr>
+              <w:numPr>
+                <w:ilvl w:val="0"/>
+                <w:numId w:val="27"/>
+              </w:numPr>
+              <w:rPr>
+                <w:lang w:val="en-US"/>
+              </w:rPr>
+            </w:pPr>
+            <w:r>
+              <w:rPr>
+                <w:lang w:val="en-US"/>
+              </w:rPr>
+              <w:t>Word Counter</w:t>
+            </w:r>
+            <w:r>
+              <w:rPr>
+                <w:lang w:val="en-US"/>
+              </w:rPr>
+              <w:t xml:space="preserve"> from TXT file</w:t>
+            </w:r>
           </w:p>
         </w:tc>
       </w:tr>

</xml_diff>